<commit_message>
Avances sesión de laboratorio
</commit_message>
<xml_diff>
--- a/Docs/Observaciones-Lab 3.docx
+++ b/Docs/Observaciones-Lab 3.docx
@@ -1,13 +1,19 @@
 
 <file path=word/document.xml><?xml version="1.0" encoding="utf-8"?>
-<w:document xmlns:wpc="http://schemas.microsoft.com/office/word/2010/wordprocessingCanvas" xmlns:cx="http://schemas.microsoft.com/office/drawing/2014/chartex" xmlns:cx1="http://schemas.microsoft.com/office/drawing/2015/9/8/chartex" xmlns:cx2="http://schemas.microsoft.com/office/drawing/2015/10/21/chartex" xmlns:cx3="http://schemas.microsoft.com/office/drawing/2016/5/9/chartex" xmlns:cx4="http://schemas.microsoft.com/office/drawing/2016/5/10/chartex" xmlns:cx5="http://schemas.microsoft.com/office/drawing/2016/5/11/chartex" xmlns:cx6="http://schemas.microsoft.com/office/drawing/2016/5/12/chartex" xmlns:cx7="http://schemas.microsoft.com/office/drawing/2016/5/13/chartex" xmlns:cx8="http://schemas.microsoft.com/office/drawing/2016/5/14/chartex" xmlns:mc="http://schemas.openxmlformats.org/markup-compatibility/2006" xmlns:aink="http://schemas.microsoft.com/office/drawing/2016/ink" xmlns:am3d="http://schemas.microsoft.com/office/drawing/2017/model3d" xmlns:o="urn:schemas-microsoft-com:office:office" xmlns:r="http://schemas.openxmlformats.org/officeDocument/2006/relationships" xmlns:m="http://schemas.openxmlformats.org/officeDocument/2006/math" xmlns:v="urn:schemas-microsoft-com:vml" xmlns:wp14="http://schemas.microsoft.com/office/word/2010/wordprocessingDrawing" xmlns:wp="http://schemas.openxmlformats.org/drawingml/2006/wordprocessingDrawing" xmlns:w10="urn:schemas-microsoft-com:office:word" xmlns:w="http://schemas.openxmlformats.org/wordprocessingml/2006/main" xmlns:w14="http://schemas.microsoft.com/office/word/2010/wordml" xmlns:w15="http://schemas.microsoft.com/office/word/2012/wordml" xmlns:w16cex="http://schemas.microsoft.com/office/word/2018/wordml/cex" xmlns:w16cid="http://schemas.microsoft.com/office/word/2016/wordml/cid" xmlns:w16="http://schemas.microsoft.com/office/word/2018/wordml" xmlns:w16se="http://schemas.microsoft.com/office/word/2015/wordml/symex" xmlns:wpg="http://schemas.microsoft.com/office/word/2010/wordprocessingGroup" xmlns:wpi="http://schemas.microsoft.com/office/word/2010/wordprocessingInk" xmlns:wne="http://schemas.microsoft.com/office/word/2006/wordml" xmlns:wps="http://schemas.microsoft.com/office/word/2010/wordprocessingShape" mc:Ignorable="w14 w15 w16se w16cid w16 w16cex wp14">
+<w:document xmlns:wpc="http://schemas.microsoft.com/office/word/2010/wordprocessingCanvas" xmlns:cx="http://schemas.microsoft.com/office/drawing/2014/chartex" xmlns:cx1="http://schemas.microsoft.com/office/drawing/2015/9/8/chartex" xmlns:cx2="http://schemas.microsoft.com/office/drawing/2015/10/21/chartex" xmlns:cx3="http://schemas.microsoft.com/office/drawing/2016/5/9/chartex" xmlns:cx4="http://schemas.microsoft.com/office/drawing/2016/5/10/chartex" xmlns:cx5="http://schemas.microsoft.com/office/drawing/2016/5/11/chartex" xmlns:cx6="http://schemas.microsoft.com/office/drawing/2016/5/12/chartex" xmlns:cx7="http://schemas.microsoft.com/office/drawing/2016/5/13/chartex" xmlns:cx8="http://schemas.microsoft.com/office/drawing/2016/5/14/chartex" xmlns:mc="http://schemas.openxmlformats.org/markup-compatibility/2006" xmlns:aink="http://schemas.microsoft.com/office/drawing/2016/ink" xmlns:am3d="http://schemas.microsoft.com/office/drawing/2017/model3d" xmlns:o="urn:schemas-microsoft-com:office:office" xmlns:r="http://schemas.openxmlformats.org/officeDocument/2006/relationships" xmlns:m="http://schemas.openxmlformats.org/officeDocument/2006/math" xmlns:v="urn:schemas-microsoft-com:vml" xmlns:wp14="http://schemas.microsoft.com/office/word/2010/wordprocessingDrawing" xmlns:wp="http://schemas.openxmlformats.org/drawingml/2006/wordprocessingDrawing" xmlns:w10="urn:schemas-microsoft-com:office:word" xmlns:w="http://schemas.openxmlformats.org/wordprocessingml/2006/main" xmlns:w14="http://schemas.microsoft.com/office/word/2010/wordml" xmlns:w15="http://schemas.microsoft.com/office/word/2012/wordml" xmlns:w16cex="http://schemas.microsoft.com/office/word/2018/wordml/cex" xmlns:w16cid="http://schemas.microsoft.com/office/word/2016/wordml/cid" xmlns:w16="http://schemas.microsoft.com/office/word/2018/wordml" xmlns:w16sdtdh="http://schemas.microsoft.com/office/word/2020/wordml/sdtdatahash" xmlns:w16se="http://schemas.microsoft.com/office/word/2015/wordml/symex" xmlns:wpg="http://schemas.microsoft.com/office/word/2010/wordprocessingGroup" xmlns:wpi="http://schemas.microsoft.com/office/word/2010/wordprocessingInk" xmlns:wne="http://schemas.microsoft.com/office/word/2006/wordml" xmlns:wps="http://schemas.microsoft.com/office/word/2010/wordprocessingShape" mc:Ignorable="w14 w15 w16se w16cid w16 w16cex w16sdtdh wp14">
   <w:body>
     <w:p>
       <w:pPr>
-        <w:pStyle w:val="Title"/>
+        <w:pStyle w:val="Ttulo"/>
         <w:jc w:val="center"/>
-      </w:pPr>
-      <w:r>
+        <w:rPr>
+          <w:lang w:val="es-CO"/>
+        </w:rPr>
+      </w:pPr>
+      <w:r>
+        <w:rPr>
+          <w:lang w:val="es-CO"/>
+        </w:rPr>
         <w:t>OBSERVACIONES DEL LA PRACTICA</w:t>
       </w:r>
     </w:p>
@@ -41,7 +47,13 @@
         <w:rPr>
           <w:lang w:val="es-419"/>
         </w:rPr>
-        <w:t>Cod XXXX</w:t>
+        <w:t xml:space="preserve">Cod </w:t>
+      </w:r>
+      <w:r>
+        <w:rPr>
+          <w:lang w:val="es-419"/>
+        </w:rPr>
+        <w:t>201818326</w:t>
       </w:r>
     </w:p>
     <w:p>
@@ -62,7 +74,13 @@
         <w:rPr>
           <w:lang w:val="es-419"/>
         </w:rPr>
-        <w:t>2 Cod XXXX</w:t>
+        <w:t xml:space="preserve">2 Cod </w:t>
+      </w:r>
+      <w:r>
+        <w:rPr>
+          <w:lang w:val="es-419"/>
+        </w:rPr>
+        <w:t>201729994</w:t>
       </w:r>
     </w:p>
     <w:p>
@@ -76,7 +94,7 @@
     </w:p>
     <w:p>
       <w:pPr>
-        <w:pStyle w:val="ListParagraph"/>
+        <w:pStyle w:val="Prrafodelista"/>
         <w:numPr>
           <w:ilvl w:val="0"/>
           <w:numId w:val="1"/>
@@ -113,7 +131,230 @@
     </w:p>
     <w:p>
       <w:pPr>
-        <w:pStyle w:val="ListParagraph"/>
+        <w:pStyle w:val="Prrafodelista"/>
+        <w:spacing w:after="0"/>
+        <w:ind w:left="360"/>
+        <w:jc w:val="both"/>
+        <w:rPr>
+          <w:lang w:val="es-419"/>
+        </w:rPr>
+      </w:pPr>
+    </w:p>
+    <w:p>
+      <w:pPr>
+        <w:pStyle w:val="Prrafodelista"/>
+        <w:spacing w:after="0"/>
+        <w:ind w:left="360"/>
+        <w:jc w:val="both"/>
+        <w:rPr>
+          <w:rFonts w:ascii="Dax-Regular" w:hAnsi="Dax-Regular"/>
+          <w:lang w:val="es-419"/>
+        </w:rPr>
+      </w:pPr>
+      <w:r>
+        <w:rPr>
+          <w:rFonts w:ascii="Dax-Regular" w:hAnsi="Dax-Regular"/>
+          <w:lang w:val="es-419"/>
+        </w:rPr>
+        <w:t xml:space="preserve">Los mecanismos de interacción son: </w:t>
+      </w:r>
+    </w:p>
+    <w:p>
+      <w:pPr>
+        <w:pStyle w:val="Prrafodelista"/>
+        <w:spacing w:after="0"/>
+        <w:ind w:left="360"/>
+        <w:jc w:val="both"/>
+        <w:rPr>
+          <w:rFonts w:ascii="Dax-Regular" w:hAnsi="Dax-Regular"/>
+          <w:lang w:val="es-419"/>
+        </w:rPr>
+      </w:pPr>
+    </w:p>
+    <w:p>
+      <w:pPr>
+        <w:pStyle w:val="Prrafodelista"/>
+        <w:numPr>
+          <w:ilvl w:val="0"/>
+          <w:numId w:val="2"/>
+        </w:numPr>
+        <w:spacing w:after="0"/>
+        <w:jc w:val="both"/>
+        <w:rPr>
+          <w:rFonts w:ascii="Dax-Regular" w:hAnsi="Dax-Regular"/>
+          <w:lang w:val="es-419"/>
+        </w:rPr>
+      </w:pPr>
+      <w:r>
+        <w:rPr>
+          <w:rFonts w:ascii="Dax-Regular" w:hAnsi="Dax-Regular"/>
+          <w:lang w:val="es-419"/>
+        </w:rPr>
+        <w:t xml:space="preserve">Seleccionar una opción del menú principal. Entre las opciones están: </w:t>
+      </w:r>
+      <w:r>
+        <w:rPr>
+          <w:rFonts w:ascii="Dax-Regular" w:hAnsi="Dax-Regular"/>
+          <w:lang w:val="es-419"/>
+        </w:rPr>
+        <w:t>Cargar información en el catálogo</w:t>
+      </w:r>
+      <w:r>
+        <w:rPr>
+          <w:rFonts w:ascii="Dax-Regular" w:hAnsi="Dax-Regular"/>
+          <w:lang w:val="es-419"/>
+        </w:rPr>
+        <w:t xml:space="preserve">, </w:t>
+      </w:r>
+      <w:r>
+        <w:rPr>
+          <w:rFonts w:ascii="Dax-Regular" w:hAnsi="Dax-Regular"/>
+          <w:lang w:val="es-419"/>
+        </w:rPr>
+        <w:t>Consultar los Top x libros por promedio</w:t>
+      </w:r>
+      <w:r>
+        <w:rPr>
+          <w:rFonts w:ascii="Dax-Regular" w:hAnsi="Dax-Regular"/>
+          <w:lang w:val="es-419"/>
+        </w:rPr>
+        <w:t xml:space="preserve">, </w:t>
+      </w:r>
+      <w:r>
+        <w:rPr>
+          <w:rFonts w:ascii="Dax-Regular" w:hAnsi="Dax-Regular"/>
+          <w:lang w:val="es-419"/>
+        </w:rPr>
+        <w:t>Consultar los libros de un autor</w:t>
+      </w:r>
+      <w:r>
+        <w:rPr>
+          <w:rFonts w:ascii="Dax-Regular" w:hAnsi="Dax-Regular"/>
+          <w:lang w:val="es-419"/>
+        </w:rPr>
+        <w:t>, consultar l</w:t>
+      </w:r>
+      <w:r>
+        <w:rPr>
+          <w:rFonts w:ascii="Dax-Regular" w:hAnsi="Dax-Regular"/>
+          <w:lang w:val="es-419"/>
+        </w:rPr>
+        <w:t>ibros por género</w:t>
+      </w:r>
+      <w:r>
+        <w:rPr>
+          <w:rFonts w:ascii="Dax-Regular" w:hAnsi="Dax-Regular"/>
+          <w:lang w:val="es-419"/>
+        </w:rPr>
+        <w:t xml:space="preserve">, y salir. </w:t>
+      </w:r>
+    </w:p>
+    <w:p>
+      <w:pPr>
+        <w:pStyle w:val="Prrafodelista"/>
+        <w:numPr>
+          <w:ilvl w:val="0"/>
+          <w:numId w:val="2"/>
+        </w:numPr>
+        <w:spacing w:after="0"/>
+        <w:jc w:val="both"/>
+        <w:rPr>
+          <w:rFonts w:ascii="Dax-Regular" w:hAnsi="Dax-Regular"/>
+          <w:lang w:val="es-419"/>
+        </w:rPr>
+      </w:pPr>
+      <w:r>
+        <w:rPr>
+          <w:rFonts w:ascii="Dax-Regular" w:hAnsi="Dax-Regular"/>
+          <w:lang w:val="es-419"/>
+        </w:rPr>
+        <w:t>En la opción ‘Buscar los Top x libros por promedio’ tenemos un input adicional para escoger la cantidad de libros en el top x.</w:t>
+      </w:r>
+    </w:p>
+    <w:p>
+      <w:pPr>
+        <w:pStyle w:val="Prrafodelista"/>
+        <w:numPr>
+          <w:ilvl w:val="0"/>
+          <w:numId w:val="2"/>
+        </w:numPr>
+        <w:spacing w:after="0"/>
+        <w:jc w:val="both"/>
+        <w:rPr>
+          <w:rFonts w:ascii="Dax-Regular" w:hAnsi="Dax-Regular"/>
+          <w:lang w:val="es-419"/>
+        </w:rPr>
+      </w:pPr>
+      <w:r>
+        <w:rPr>
+          <w:rFonts w:ascii="Dax-Regular" w:hAnsi="Dax-Regular"/>
+          <w:lang w:val="es-419"/>
+        </w:rPr>
+        <w:t>En la opción ‘Consultar los libros de un autor’ tenemos un input adicional para ingresar el nombre del autor.</w:t>
+      </w:r>
+    </w:p>
+    <w:p>
+      <w:pPr>
+        <w:pStyle w:val="Prrafodelista"/>
+        <w:numPr>
+          <w:ilvl w:val="0"/>
+          <w:numId w:val="2"/>
+        </w:numPr>
+        <w:spacing w:after="0"/>
+        <w:jc w:val="both"/>
+        <w:rPr>
+          <w:rFonts w:ascii="Dax-Regular" w:hAnsi="Dax-Regular"/>
+          <w:lang w:val="es-419"/>
+        </w:rPr>
+      </w:pPr>
+      <w:r>
+        <w:rPr>
+          <w:rFonts w:ascii="Dax-Regular" w:hAnsi="Dax-Regular"/>
+          <w:lang w:val="es-419"/>
+        </w:rPr>
+        <w:t xml:space="preserve">En la opción ‘Libros por género’ </w:t>
+      </w:r>
+      <w:r>
+        <w:rPr>
+          <w:rFonts w:ascii="Dax-Regular" w:hAnsi="Dax-Regular"/>
+          <w:lang w:val="es-419"/>
+        </w:rPr>
+        <w:t xml:space="preserve">tenemos un input adicional para </w:t>
+      </w:r>
+      <w:r>
+        <w:rPr>
+          <w:rFonts w:ascii="Dax-Regular" w:hAnsi="Dax-Regular"/>
+          <w:lang w:val="es-419"/>
+        </w:rPr>
+        <w:t xml:space="preserve">el género a buscar. </w:t>
+      </w:r>
+    </w:p>
+    <w:p>
+      <w:pPr>
+        <w:pStyle w:val="Prrafodelista"/>
+        <w:spacing w:after="0"/>
+        <w:ind w:left="1080"/>
+        <w:jc w:val="both"/>
+        <w:rPr>
+          <w:rFonts w:ascii="Dax-Regular" w:hAnsi="Dax-Regular"/>
+          <w:lang w:val="es-419"/>
+        </w:rPr>
+      </w:pPr>
+    </w:p>
+    <w:p>
+      <w:pPr>
+        <w:pStyle w:val="Prrafodelista"/>
+        <w:spacing w:after="0"/>
+        <w:ind w:left="360"/>
+        <w:jc w:val="both"/>
+        <w:rPr>
+          <w:lang w:val="es-419"/>
+        </w:rPr>
+      </w:pPr>
+    </w:p>
+    <w:p>
+      <w:pPr>
+        <w:pStyle w:val="Prrafodelista"/>
         <w:numPr>
           <w:ilvl w:val="0"/>
           <w:numId w:val="1"/>
@@ -132,6 +373,7 @@
         </w:rPr>
         <w:t xml:space="preserve">¿Cómo se almacenan los datos de </w:t>
       </w:r>
+      <w:proofErr w:type="spellStart"/>
       <w:r>
         <w:rPr>
           <w:rFonts w:ascii="Dax-Regular" w:hAnsi="Dax-Regular"/>
@@ -141,6 +383,7 @@
         </w:rPr>
         <w:t>GoodReads</w:t>
       </w:r>
+      <w:proofErr w:type="spellEnd"/>
       <w:r>
         <w:rPr>
           <w:rFonts w:ascii="Dax-Regular" w:hAnsi="Dax-Regular"/>
@@ -167,7 +410,19 @@
     </w:p>
     <w:p>
       <w:pPr>
-        <w:pStyle w:val="ListParagraph"/>
+        <w:pStyle w:val="Prrafodelista"/>
+        <w:spacing w:after="0"/>
+        <w:ind w:left="360"/>
+        <w:jc w:val="both"/>
+        <w:rPr>
+          <w:rFonts w:ascii="Dax-Regular" w:hAnsi="Dax-Regular"/>
+          <w:lang w:val="es-419"/>
+        </w:rPr>
+      </w:pPr>
+    </w:p>
+    <w:p>
+      <w:pPr>
+        <w:pStyle w:val="Prrafodelista"/>
         <w:numPr>
           <w:ilvl w:val="0"/>
           <w:numId w:val="1"/>
@@ -184,7 +439,23 @@
           <w:rFonts w:ascii="Dax-Regular" w:hAnsi="Dax-Regular"/>
           <w:lang w:val="es-419"/>
         </w:rPr>
-        <w:t xml:space="preserve">¿Cuáles son las funciones que comunican el el </w:t>
+        <w:t xml:space="preserve">¿Cuáles son las funciones que comunican el </w:t>
+      </w:r>
+      <w:proofErr w:type="spellStart"/>
+      <w:r>
+        <w:rPr>
+          <w:rFonts w:ascii="Dax-Regular" w:hAnsi="Dax-Regular"/>
+          <w:lang w:val="es-419"/>
+        </w:rPr>
+        <w:t>el</w:t>
+      </w:r>
+      <w:proofErr w:type="spellEnd"/>
+      <w:r>
+        <w:rPr>
+          <w:rFonts w:ascii="Dax-Regular" w:hAnsi="Dax-Regular"/>
+          <w:lang w:val="es-419"/>
+        </w:rPr>
+        <w:t xml:space="preserve"> </w:t>
       </w:r>
       <w:r>
         <w:rPr>
@@ -221,7 +492,7 @@
     </w:p>
     <w:p>
       <w:pPr>
-        <w:pStyle w:val="ListParagraph"/>
+        <w:pStyle w:val="Prrafodelista"/>
         <w:numPr>
           <w:ilvl w:val="0"/>
           <w:numId w:val="1"/>
@@ -242,7 +513,7 @@
     </w:p>
     <w:p>
       <w:pPr>
-        <w:pStyle w:val="ListParagraph"/>
+        <w:pStyle w:val="Prrafodelista"/>
         <w:numPr>
           <w:ilvl w:val="0"/>
           <w:numId w:val="1"/>
@@ -260,6 +531,7 @@
         </w:rPr>
         <w:t xml:space="preserve">¿Qué hace el parámetro </w:t>
       </w:r>
+      <w:proofErr w:type="spellStart"/>
       <w:r>
         <w:rPr>
           <w:rFonts w:ascii="Consolas" w:hAnsi="Consolas"/>
@@ -267,7 +539,37 @@
           <w:iCs/>
           <w:lang w:val="es-419"/>
         </w:rPr>
-        <w:t xml:space="preserve">cmpfunction=None </w:t>
+        <w:t>cmpfunction</w:t>
+      </w:r>
+      <w:proofErr w:type="spellEnd"/>
+      <w:r>
+        <w:rPr>
+          <w:rFonts w:ascii="Consolas" w:hAnsi="Consolas"/>
+          <w:b/>
+          <w:iCs/>
+          <w:lang w:val="es-419"/>
+        </w:rPr>
+        <w:t>=</w:t>
+      </w:r>
+      <w:proofErr w:type="spellStart"/>
+      <w:r>
+        <w:rPr>
+          <w:rFonts w:ascii="Consolas" w:hAnsi="Consolas"/>
+          <w:b/>
+          <w:iCs/>
+          <w:lang w:val="es-419"/>
+        </w:rPr>
+        <w:t>None</w:t>
+      </w:r>
+      <w:proofErr w:type="spellEnd"/>
+      <w:r>
+        <w:rPr>
+          <w:rFonts w:ascii="Consolas" w:hAnsi="Consolas"/>
+          <w:b/>
+          <w:iCs/>
+          <w:lang w:val="es-419"/>
+        </w:rPr>
+        <w:t xml:space="preserve"> </w:t>
       </w:r>
       <w:r>
         <w:rPr>
@@ -276,6 +578,8 @@
         </w:rPr>
         <w:t xml:space="preserve">en la función </w:t>
       </w:r>
+      <w:proofErr w:type="spellStart"/>
+      <w:proofErr w:type="gramStart"/>
       <w:r>
         <w:rPr>
           <w:rFonts w:ascii="Consolas" w:hAnsi="Consolas"/>
@@ -283,7 +587,27 @@
           <w:bCs/>
           <w:lang w:val="es-419"/>
         </w:rPr>
-        <w:t>newList()</w:t>
+        <w:t>newList</w:t>
+      </w:r>
+      <w:proofErr w:type="spellEnd"/>
+      <w:r>
+        <w:rPr>
+          <w:rFonts w:ascii="Consolas" w:hAnsi="Consolas"/>
+          <w:b/>
+          <w:bCs/>
+          <w:lang w:val="es-419"/>
+        </w:rPr>
+        <w:t>(</w:t>
+      </w:r>
+      <w:proofErr w:type="gramEnd"/>
+      <w:r>
+        <w:rPr>
+          <w:rFonts w:ascii="Consolas" w:hAnsi="Consolas"/>
+          <w:b/>
+          <w:bCs/>
+          <w:lang w:val="es-419"/>
+        </w:rPr>
+        <w:t>)</w:t>
       </w:r>
       <w:r>
         <w:rPr>
@@ -295,7 +619,7 @@
     </w:p>
     <w:p>
       <w:pPr>
-        <w:pStyle w:val="ListParagraph"/>
+        <w:pStyle w:val="Prrafodelista"/>
         <w:numPr>
           <w:ilvl w:val="0"/>
           <w:numId w:val="1"/>
@@ -311,8 +635,26 @@
           <w:rFonts w:ascii="Dax-Regular" w:hAnsi="Dax-Regular"/>
           <w:lang w:val="es-419"/>
         </w:rPr>
-        <w:t xml:space="preserve">¿Qué hace la funció </w:t>
-      </w:r>
+        <w:t xml:space="preserve">¿Qué hace la </w:t>
+      </w:r>
+      <w:proofErr w:type="spellStart"/>
+      <w:r>
+        <w:rPr>
+          <w:rFonts w:ascii="Dax-Regular" w:hAnsi="Dax-Regular"/>
+          <w:lang w:val="es-419"/>
+        </w:rPr>
+        <w:t>funció</w:t>
+      </w:r>
+      <w:proofErr w:type="spellEnd"/>
+      <w:r>
+        <w:rPr>
+          <w:rFonts w:ascii="Dax-Regular" w:hAnsi="Dax-Regular"/>
+          <w:lang w:val="es-419"/>
+        </w:rPr>
+        <w:t xml:space="preserve"> </w:t>
+      </w:r>
+      <w:proofErr w:type="spellStart"/>
+      <w:proofErr w:type="gramStart"/>
       <w:r>
         <w:rPr>
           <w:rFonts w:ascii="Consolas" w:hAnsi="Consolas"/>
@@ -320,7 +662,27 @@
           <w:iCs/>
           <w:lang w:val="es-419"/>
         </w:rPr>
-        <w:t>addLast()</w:t>
+        <w:t>addLast</w:t>
+      </w:r>
+      <w:proofErr w:type="spellEnd"/>
+      <w:r>
+        <w:rPr>
+          <w:rFonts w:ascii="Consolas" w:hAnsi="Consolas"/>
+          <w:b/>
+          <w:iCs/>
+          <w:lang w:val="es-419"/>
+        </w:rPr>
+        <w:t>(</w:t>
+      </w:r>
+      <w:proofErr w:type="gramEnd"/>
+      <w:r>
+        <w:rPr>
+          <w:rFonts w:ascii="Consolas" w:hAnsi="Consolas"/>
+          <w:b/>
+          <w:iCs/>
+          <w:lang w:val="es-419"/>
+        </w:rPr>
+        <w:t>)</w:t>
       </w:r>
       <w:r>
         <w:rPr>
@@ -332,7 +694,7 @@
     </w:p>
     <w:p>
       <w:pPr>
-        <w:pStyle w:val="ListParagraph"/>
+        <w:pStyle w:val="Prrafodelista"/>
         <w:numPr>
           <w:ilvl w:val="0"/>
           <w:numId w:val="1"/>
@@ -350,6 +712,8 @@
         </w:rPr>
         <w:t xml:space="preserve">¿Qué hace la función </w:t>
       </w:r>
+      <w:proofErr w:type="spellStart"/>
+      <w:proofErr w:type="gramStart"/>
       <w:r>
         <w:rPr>
           <w:rFonts w:ascii="Consolas" w:hAnsi="Consolas"/>
@@ -357,7 +721,27 @@
           <w:iCs/>
           <w:lang w:val="es-419"/>
         </w:rPr>
-        <w:t>getElement()</w:t>
+        <w:t>getElement</w:t>
+      </w:r>
+      <w:proofErr w:type="spellEnd"/>
+      <w:r>
+        <w:rPr>
+          <w:rFonts w:ascii="Consolas" w:hAnsi="Consolas"/>
+          <w:b/>
+          <w:iCs/>
+          <w:lang w:val="es-419"/>
+        </w:rPr>
+        <w:t>(</w:t>
+      </w:r>
+      <w:proofErr w:type="gramEnd"/>
+      <w:r>
+        <w:rPr>
+          <w:rFonts w:ascii="Consolas" w:hAnsi="Consolas"/>
+          <w:b/>
+          <w:iCs/>
+          <w:lang w:val="es-419"/>
+        </w:rPr>
+        <w:t>)</w:t>
       </w:r>
       <w:r>
         <w:rPr>
@@ -369,7 +753,7 @@
     </w:p>
     <w:p>
       <w:pPr>
-        <w:pStyle w:val="ListParagraph"/>
+        <w:pStyle w:val="Prrafodelista"/>
         <w:numPr>
           <w:ilvl w:val="0"/>
           <w:numId w:val="1"/>
@@ -387,6 +771,8 @@
         </w:rPr>
         <w:t xml:space="preserve">¿Qué hace la función </w:t>
       </w:r>
+      <w:proofErr w:type="spellStart"/>
+      <w:proofErr w:type="gramStart"/>
       <w:r>
         <w:rPr>
           <w:rFonts w:ascii="Consolas" w:hAnsi="Consolas"/>
@@ -394,7 +780,27 @@
           <w:iCs/>
           <w:lang w:val="es-419"/>
         </w:rPr>
-        <w:t>subList()</w:t>
+        <w:t>subList</w:t>
+      </w:r>
+      <w:proofErr w:type="spellEnd"/>
+      <w:r>
+        <w:rPr>
+          <w:rFonts w:ascii="Consolas" w:hAnsi="Consolas"/>
+          <w:b/>
+          <w:iCs/>
+          <w:lang w:val="es-419"/>
+        </w:rPr>
+        <w:t>(</w:t>
+      </w:r>
+      <w:proofErr w:type="gramEnd"/>
+      <w:r>
+        <w:rPr>
+          <w:rFonts w:ascii="Consolas" w:hAnsi="Consolas"/>
+          <w:b/>
+          <w:iCs/>
+          <w:lang w:val="es-419"/>
+        </w:rPr>
+        <w:t>)</w:t>
       </w:r>
       <w:r>
         <w:rPr>
@@ -406,7 +812,7 @@
     </w:p>
     <w:p>
       <w:pPr>
-        <w:pStyle w:val="ListParagraph"/>
+        <w:pStyle w:val="Prrafodelista"/>
         <w:numPr>
           <w:ilvl w:val="0"/>
           <w:numId w:val="1"/>
@@ -447,7 +853,27 @@
           <w:bCs/>
           <w:lang w:val="es-419"/>
         </w:rPr>
-        <w:t>“SINGLE_LINKED”</w:t>
+        <w:t>“</w:t>
+      </w:r>
+      <w:proofErr w:type="gramStart"/>
+      <w:r>
+        <w:rPr>
+          <w:rFonts w:ascii="Consolas" w:hAnsi="Consolas"/>
+          <w:b/>
+          <w:bCs/>
+          <w:lang w:val="es-419"/>
+        </w:rPr>
+        <w:t>SINGLE</w:t>
+      </w:r>
+      <w:proofErr w:type="gramEnd"/>
+      <w:r>
+        <w:rPr>
+          <w:rFonts w:ascii="Consolas" w:hAnsi="Consolas"/>
+          <w:b/>
+          <w:bCs/>
+          <w:lang w:val="es-419"/>
+        </w:rPr>
+        <w:t>_LINKED”</w:t>
       </w:r>
       <w:r>
         <w:rPr>
@@ -475,8 +901,121 @@
 </file>
 
 <file path=word/numbering.xml><?xml version="1.0" encoding="utf-8"?>
-<w:numbering xmlns:wpc="http://schemas.microsoft.com/office/word/2010/wordprocessingCanvas" xmlns:cx="http://schemas.microsoft.com/office/drawing/2014/chartex" xmlns:cx1="http://schemas.microsoft.com/office/drawing/2015/9/8/chartex" xmlns:cx2="http://schemas.microsoft.com/office/drawing/2015/10/21/chartex" xmlns:cx3="http://schemas.microsoft.com/office/drawing/2016/5/9/chartex" xmlns:cx4="http://schemas.microsoft.com/office/drawing/2016/5/10/chartex" xmlns:cx5="http://schemas.microsoft.com/office/drawing/2016/5/11/chartex" xmlns:cx6="http://schemas.microsoft.com/office/drawing/2016/5/12/chartex" xmlns:cx7="http://schemas.microsoft.com/office/drawing/2016/5/13/chartex" xmlns:cx8="http://schemas.microsoft.com/office/drawing/2016/5/14/chartex" xmlns:mc="http://schemas.openxmlformats.org/markup-compatibility/2006" xmlns:aink="http://schemas.microsoft.com/office/drawing/2016/ink" xmlns:am3d="http://schemas.microsoft.com/office/drawing/2017/model3d" xmlns:o="urn:schemas-microsoft-com:office:office" xmlns:r="http://schemas.openxmlformats.org/officeDocument/2006/relationships" xmlns:m="http://schemas.openxmlformats.org/officeDocument/2006/math" xmlns:v="urn:schemas-microsoft-com:vml" xmlns:wp14="http://schemas.microsoft.com/office/word/2010/wordprocessingDrawing" xmlns:wp="http://schemas.openxmlformats.org/drawingml/2006/wordprocessingDrawing" xmlns:w10="urn:schemas-microsoft-com:office:word" xmlns:w="http://schemas.openxmlformats.org/wordprocessingml/2006/main" xmlns:w14="http://schemas.microsoft.com/office/word/2010/wordml" xmlns:w15="http://schemas.microsoft.com/office/word/2012/wordml" xmlns:w16cex="http://schemas.microsoft.com/office/word/2018/wordml/cex" xmlns:w16cid="http://schemas.microsoft.com/office/word/2016/wordml/cid" xmlns:w16="http://schemas.microsoft.com/office/word/2018/wordml" xmlns:w16se="http://schemas.microsoft.com/office/word/2015/wordml/symex" xmlns:wpg="http://schemas.microsoft.com/office/word/2010/wordprocessingGroup" xmlns:wpi="http://schemas.microsoft.com/office/word/2010/wordprocessingInk" xmlns:wne="http://schemas.microsoft.com/office/word/2006/wordml" xmlns:wps="http://schemas.microsoft.com/office/word/2010/wordprocessingShape" mc:Ignorable="w14 w15 w16se w16cid w16 w16cex wp14">
+<w:numbering xmlns:wpc="http://schemas.microsoft.com/office/word/2010/wordprocessingCanvas" xmlns:cx="http://schemas.microsoft.com/office/drawing/2014/chartex" xmlns:cx1="http://schemas.microsoft.com/office/drawing/2015/9/8/chartex" xmlns:cx2="http://schemas.microsoft.com/office/drawing/2015/10/21/chartex" xmlns:cx3="http://schemas.microsoft.com/office/drawing/2016/5/9/chartex" xmlns:cx4="http://schemas.microsoft.com/office/drawing/2016/5/10/chartex" xmlns:cx5="http://schemas.microsoft.com/office/drawing/2016/5/11/chartex" xmlns:cx6="http://schemas.microsoft.com/office/drawing/2016/5/12/chartex" xmlns:cx7="http://schemas.microsoft.com/office/drawing/2016/5/13/chartex" xmlns:cx8="http://schemas.microsoft.com/office/drawing/2016/5/14/chartex" xmlns:mc="http://schemas.openxmlformats.org/markup-compatibility/2006" xmlns:aink="http://schemas.microsoft.com/office/drawing/2016/ink" xmlns:am3d="http://schemas.microsoft.com/office/drawing/2017/model3d" xmlns:o="urn:schemas-microsoft-com:office:office" xmlns:r="http://schemas.openxmlformats.org/officeDocument/2006/relationships" xmlns:m="http://schemas.openxmlformats.org/officeDocument/2006/math" xmlns:v="urn:schemas-microsoft-com:vml" xmlns:wp14="http://schemas.microsoft.com/office/word/2010/wordprocessingDrawing" xmlns:wp="http://schemas.openxmlformats.org/drawingml/2006/wordprocessingDrawing" xmlns:w10="urn:schemas-microsoft-com:office:word" xmlns:w="http://schemas.openxmlformats.org/wordprocessingml/2006/main" xmlns:w14="http://schemas.microsoft.com/office/word/2010/wordml" xmlns:w15="http://schemas.microsoft.com/office/word/2012/wordml" xmlns:w16cex="http://schemas.microsoft.com/office/word/2018/wordml/cex" xmlns:w16cid="http://schemas.microsoft.com/office/word/2016/wordml/cid" xmlns:w16="http://schemas.microsoft.com/office/word/2018/wordml" xmlns:w16sdtdh="http://schemas.microsoft.com/office/word/2020/wordml/sdtdatahash" xmlns:w16se="http://schemas.microsoft.com/office/word/2015/wordml/symex" xmlns:wpg="http://schemas.microsoft.com/office/word/2010/wordprocessingGroup" xmlns:wpi="http://schemas.microsoft.com/office/word/2010/wordprocessingInk" xmlns:wne="http://schemas.microsoft.com/office/word/2006/wordml" xmlns:wps="http://schemas.microsoft.com/office/word/2010/wordprocessingShape" mc:Ignorable="w14 w15 w16se w16cid w16 w16cex w16sdtdh wp14">
   <w:abstractNum w:abstractNumId="0" w15:restartNumberingAfterBreak="0">
+    <w:nsid w:val="332831D6"/>
+    <w:multiLevelType w:val="hybridMultilevel"/>
+    <w:tmpl w:val="12C694AC"/>
+    <w:lvl w:ilvl="0" w:tplc="04090001">
+      <w:start w:val="1"/>
+      <w:numFmt w:val="bullet"/>
+      <w:lvlText w:val=""/>
+      <w:lvlJc w:val="left"/>
+      <w:pPr>
+        <w:ind w:left="1080" w:hanging="360"/>
+      </w:pPr>
+      <w:rPr>
+        <w:rFonts w:ascii="Symbol" w:hAnsi="Symbol" w:hint="default"/>
+      </w:rPr>
+    </w:lvl>
+    <w:lvl w:ilvl="1" w:tplc="04090003" w:tentative="1">
+      <w:start w:val="1"/>
+      <w:numFmt w:val="bullet"/>
+      <w:lvlText w:val="o"/>
+      <w:lvlJc w:val="left"/>
+      <w:pPr>
+        <w:ind w:left="1800" w:hanging="360"/>
+      </w:pPr>
+      <w:rPr>
+        <w:rFonts w:ascii="Courier New" w:hAnsi="Courier New" w:cs="Courier New" w:hint="default"/>
+      </w:rPr>
+    </w:lvl>
+    <w:lvl w:ilvl="2" w:tplc="04090005" w:tentative="1">
+      <w:start w:val="1"/>
+      <w:numFmt w:val="bullet"/>
+      <w:lvlText w:val=""/>
+      <w:lvlJc w:val="left"/>
+      <w:pPr>
+        <w:ind w:left="2520" w:hanging="360"/>
+      </w:pPr>
+      <w:rPr>
+        <w:rFonts w:ascii="Wingdings" w:hAnsi="Wingdings" w:hint="default"/>
+      </w:rPr>
+    </w:lvl>
+    <w:lvl w:ilvl="3" w:tplc="04090001" w:tentative="1">
+      <w:start w:val="1"/>
+      <w:numFmt w:val="bullet"/>
+      <w:lvlText w:val=""/>
+      <w:lvlJc w:val="left"/>
+      <w:pPr>
+        <w:ind w:left="3240" w:hanging="360"/>
+      </w:pPr>
+      <w:rPr>
+        <w:rFonts w:ascii="Symbol" w:hAnsi="Symbol" w:hint="default"/>
+      </w:rPr>
+    </w:lvl>
+    <w:lvl w:ilvl="4" w:tplc="04090003" w:tentative="1">
+      <w:start w:val="1"/>
+      <w:numFmt w:val="bullet"/>
+      <w:lvlText w:val="o"/>
+      <w:lvlJc w:val="left"/>
+      <w:pPr>
+        <w:ind w:left="3960" w:hanging="360"/>
+      </w:pPr>
+      <w:rPr>
+        <w:rFonts w:ascii="Courier New" w:hAnsi="Courier New" w:cs="Courier New" w:hint="default"/>
+      </w:rPr>
+    </w:lvl>
+    <w:lvl w:ilvl="5" w:tplc="04090005" w:tentative="1">
+      <w:start w:val="1"/>
+      <w:numFmt w:val="bullet"/>
+      <w:lvlText w:val=""/>
+      <w:lvlJc w:val="left"/>
+      <w:pPr>
+        <w:ind w:left="4680" w:hanging="360"/>
+      </w:pPr>
+      <w:rPr>
+        <w:rFonts w:ascii="Wingdings" w:hAnsi="Wingdings" w:hint="default"/>
+      </w:rPr>
+    </w:lvl>
+    <w:lvl w:ilvl="6" w:tplc="04090001" w:tentative="1">
+      <w:start w:val="1"/>
+      <w:numFmt w:val="bullet"/>
+      <w:lvlText w:val=""/>
+      <w:lvlJc w:val="left"/>
+      <w:pPr>
+        <w:ind w:left="5400" w:hanging="360"/>
+      </w:pPr>
+      <w:rPr>
+        <w:rFonts w:ascii="Symbol" w:hAnsi="Symbol" w:hint="default"/>
+      </w:rPr>
+    </w:lvl>
+    <w:lvl w:ilvl="7" w:tplc="04090003" w:tentative="1">
+      <w:start w:val="1"/>
+      <w:numFmt w:val="bullet"/>
+      <w:lvlText w:val="o"/>
+      <w:lvlJc w:val="left"/>
+      <w:pPr>
+        <w:ind w:left="6120" w:hanging="360"/>
+      </w:pPr>
+      <w:rPr>
+        <w:rFonts w:ascii="Courier New" w:hAnsi="Courier New" w:cs="Courier New" w:hint="default"/>
+      </w:rPr>
+    </w:lvl>
+    <w:lvl w:ilvl="8" w:tplc="04090005" w:tentative="1">
+      <w:start w:val="1"/>
+      <w:numFmt w:val="bullet"/>
+      <w:lvlText w:val=""/>
+      <w:lvlJc w:val="left"/>
+      <w:pPr>
+        <w:ind w:left="6840" w:hanging="360"/>
+      </w:pPr>
+      <w:rPr>
+        <w:rFonts w:ascii="Wingdings" w:hAnsi="Wingdings" w:hint="default"/>
+      </w:rPr>
+    </w:lvl>
+  </w:abstractNum>
+  <w:abstractNum w:abstractNumId="1" w15:restartNumberingAfterBreak="0">
     <w:nsid w:val="446D4DDB"/>
     <w:multiLevelType w:val="multilevel"/>
     <w:tmpl w:val="0409001D"/>
@@ -590,13 +1129,16 @@
     </w:lvl>
   </w:abstractNum>
   <w:num w:numId="1">
+    <w:abstractNumId w:val="1"/>
+  </w:num>
+  <w:num w:numId="2">
     <w:abstractNumId w:val="0"/>
   </w:num>
 </w:numbering>
 </file>
 
 <file path=word/styles.xml><?xml version="1.0" encoding="utf-8"?>
-<w:styles xmlns:mc="http://schemas.openxmlformats.org/markup-compatibility/2006" xmlns:r="http://schemas.openxmlformats.org/officeDocument/2006/relationships" xmlns:w="http://schemas.openxmlformats.org/wordprocessingml/2006/main" xmlns:w14="http://schemas.microsoft.com/office/word/2010/wordml" xmlns:w15="http://schemas.microsoft.com/office/word/2012/wordml" xmlns:w16cex="http://schemas.microsoft.com/office/word/2018/wordml/cex" xmlns:w16cid="http://schemas.microsoft.com/office/word/2016/wordml/cid" xmlns:w16="http://schemas.microsoft.com/office/word/2018/wordml" xmlns:w16se="http://schemas.microsoft.com/office/word/2015/wordml/symex" mc:Ignorable="w14 w15 w16se w16cid w16 w16cex">
+<w:styles xmlns:mc="http://schemas.openxmlformats.org/markup-compatibility/2006" xmlns:r="http://schemas.openxmlformats.org/officeDocument/2006/relationships" xmlns:w="http://schemas.openxmlformats.org/wordprocessingml/2006/main" xmlns:w14="http://schemas.microsoft.com/office/word/2010/wordml" xmlns:w15="http://schemas.microsoft.com/office/word/2012/wordml" xmlns:w16cex="http://schemas.microsoft.com/office/word/2018/wordml/cex" xmlns:w16cid="http://schemas.microsoft.com/office/word/2016/wordml/cid" xmlns:w16="http://schemas.microsoft.com/office/word/2018/wordml" xmlns:w16sdtdh="http://schemas.microsoft.com/office/word/2020/wordml/sdtdatahash" xmlns:w16se="http://schemas.microsoft.com/office/word/2015/wordml/symex" mc:Ignorable="w14 w15 w16se w16cid w16 w16cex w16sdtdh">
   <w:docDefaults>
     <w:rPrDefault>
       <w:rPr>
@@ -997,13 +1539,13 @@
       <w:noProof/>
     </w:rPr>
   </w:style>
-  <w:style w:type="character" w:default="1" w:styleId="DefaultParagraphFont">
+  <w:style w:type="character" w:default="1" w:styleId="Fuentedeprrafopredeter">
     <w:name w:val="Default Paragraph Font"/>
     <w:uiPriority w:val="1"/>
     <w:semiHidden/>
     <w:unhideWhenUsed/>
   </w:style>
-  <w:style w:type="table" w:default="1" w:styleId="TableNormal">
+  <w:style w:type="table" w:default="1" w:styleId="Tablanormal">
     <w:name w:val="Normal Table"/>
     <w:uiPriority w:val="99"/>
     <w:semiHidden/>
@@ -1018,17 +1560,17 @@
       </w:tblCellMar>
     </w:tblPr>
   </w:style>
-  <w:style w:type="numbering" w:default="1" w:styleId="NoList">
+  <w:style w:type="numbering" w:default="1" w:styleId="Sinlista">
     <w:name w:val="No List"/>
     <w:uiPriority w:val="99"/>
     <w:semiHidden/>
     <w:unhideWhenUsed/>
   </w:style>
-  <w:style w:type="paragraph" w:styleId="Title">
+  <w:style w:type="paragraph" w:styleId="Ttulo">
     <w:name w:val="Title"/>
     <w:basedOn w:val="Normal"/>
     <w:next w:val="Normal"/>
-    <w:link w:val="TitleChar"/>
+    <w:link w:val="TtuloCar"/>
     <w:uiPriority w:val="10"/>
     <w:qFormat/>
     <w:rsid w:val="00BA3B38"/>
@@ -1044,10 +1586,10 @@
       <w:szCs w:val="56"/>
     </w:rPr>
   </w:style>
-  <w:style w:type="character" w:customStyle="1" w:styleId="TitleChar">
-    <w:name w:val="Title Char"/>
-    <w:basedOn w:val="DefaultParagraphFont"/>
-    <w:link w:val="Title"/>
+  <w:style w:type="character" w:customStyle="1" w:styleId="TtuloCar">
+    <w:name w:val="Título Car"/>
+    <w:basedOn w:val="Fuentedeprrafopredeter"/>
+    <w:link w:val="Ttulo"/>
     <w:uiPriority w:val="10"/>
     <w:rsid w:val="00BA3B38"/>
     <w:rPr>
@@ -1059,7 +1601,7 @@
       <w:szCs w:val="56"/>
     </w:rPr>
   </w:style>
-  <w:style w:type="paragraph" w:styleId="ListParagraph">
+  <w:style w:type="paragraph" w:styleId="Prrafodelista">
     <w:name w:val="List Paragraph"/>
     <w:basedOn w:val="Normal"/>
     <w:uiPriority w:val="34"/>

</xml_diff>

<commit_message>
Preguntas del lab 2-6
</commit_message>
<xml_diff>
--- a/Docs/Observaciones-Lab 3.docx
+++ b/Docs/Observaciones-Lab 3.docx
@@ -99,7 +99,7 @@
           <w:ilvl w:val="0"/>
           <w:numId w:val="1"/>
         </w:numPr>
-        <w:spacing w:after="0"/>
+        <w:spacing w:after="0" w:line="240" w:lineRule="auto"/>
         <w:jc w:val="both"/>
         <w:rPr>
           <w:lang w:val="es-419"/>
@@ -132,7 +132,7 @@
     <w:p>
       <w:pPr>
         <w:pStyle w:val="Prrafodelista"/>
-        <w:spacing w:after="0"/>
+        <w:spacing w:after="0" w:line="240" w:lineRule="auto"/>
         <w:ind w:left="360"/>
         <w:jc w:val="both"/>
         <w:rPr>
@@ -143,7 +143,7 @@
     <w:p>
       <w:pPr>
         <w:pStyle w:val="Prrafodelista"/>
-        <w:spacing w:after="0"/>
+        <w:spacing w:after="0" w:line="240" w:lineRule="auto"/>
         <w:ind w:left="360"/>
         <w:jc w:val="both"/>
         <w:rPr>
@@ -162,7 +162,7 @@
     <w:p>
       <w:pPr>
         <w:pStyle w:val="Prrafodelista"/>
-        <w:spacing w:after="0"/>
+        <w:spacing w:after="0" w:line="240" w:lineRule="auto"/>
         <w:ind w:left="360"/>
         <w:jc w:val="both"/>
         <w:rPr>
@@ -178,7 +178,7 @@
           <w:ilvl w:val="0"/>
           <w:numId w:val="2"/>
         </w:numPr>
-        <w:spacing w:after="0"/>
+        <w:spacing w:after="0" w:line="240" w:lineRule="auto"/>
         <w:jc w:val="both"/>
         <w:rPr>
           <w:rFonts w:ascii="Dax-Regular" w:hAnsi="Dax-Regular"/>
@@ -256,7 +256,7 @@
           <w:ilvl w:val="0"/>
           <w:numId w:val="2"/>
         </w:numPr>
-        <w:spacing w:after="0"/>
+        <w:spacing w:after="0" w:line="240" w:lineRule="auto"/>
         <w:jc w:val="both"/>
         <w:rPr>
           <w:rFonts w:ascii="Dax-Regular" w:hAnsi="Dax-Regular"/>
@@ -278,7 +278,7 @@
           <w:ilvl w:val="0"/>
           <w:numId w:val="2"/>
         </w:numPr>
-        <w:spacing w:after="0"/>
+        <w:spacing w:after="0" w:line="240" w:lineRule="auto"/>
         <w:jc w:val="both"/>
         <w:rPr>
           <w:rFonts w:ascii="Dax-Regular" w:hAnsi="Dax-Regular"/>
@@ -300,39 +300,25 @@
           <w:ilvl w:val="0"/>
           <w:numId w:val="2"/>
         </w:numPr>
-        <w:spacing w:after="0"/>
-        <w:jc w:val="both"/>
-        <w:rPr>
-          <w:rFonts w:ascii="Dax-Regular" w:hAnsi="Dax-Regular"/>
-          <w:lang w:val="es-419"/>
-        </w:rPr>
-      </w:pPr>
-      <w:r>
-        <w:rPr>
-          <w:rFonts w:ascii="Dax-Regular" w:hAnsi="Dax-Regular"/>
-          <w:lang w:val="es-419"/>
-        </w:rPr>
-        <w:t xml:space="preserve">En la opción ‘Libros por género’ </w:t>
-      </w:r>
-      <w:r>
-        <w:rPr>
-          <w:rFonts w:ascii="Dax-Regular" w:hAnsi="Dax-Regular"/>
-          <w:lang w:val="es-419"/>
-        </w:rPr>
-        <w:t xml:space="preserve">tenemos un input adicional para </w:t>
-      </w:r>
-      <w:r>
-        <w:rPr>
-          <w:rFonts w:ascii="Dax-Regular" w:hAnsi="Dax-Regular"/>
-          <w:lang w:val="es-419"/>
-        </w:rPr>
-        <w:t xml:space="preserve">el género a buscar. </w:t>
+        <w:spacing w:after="0" w:line="240" w:lineRule="auto"/>
+        <w:jc w:val="both"/>
+        <w:rPr>
+          <w:rFonts w:ascii="Dax-Regular" w:hAnsi="Dax-Regular"/>
+          <w:lang w:val="es-419"/>
+        </w:rPr>
+      </w:pPr>
+      <w:r>
+        <w:rPr>
+          <w:rFonts w:ascii="Dax-Regular" w:hAnsi="Dax-Regular"/>
+          <w:lang w:val="es-419"/>
+        </w:rPr>
+        <w:t xml:space="preserve">En la opción ‘Libros por género’ tenemos un input adicional para el género a buscar. </w:t>
       </w:r>
     </w:p>
     <w:p>
       <w:pPr>
         <w:pStyle w:val="Prrafodelista"/>
-        <w:spacing w:after="0"/>
+        <w:spacing w:after="0" w:line="240" w:lineRule="auto"/>
         <w:ind w:left="1080"/>
         <w:jc w:val="both"/>
         <w:rPr>
@@ -344,7 +330,7 @@
     <w:p>
       <w:pPr>
         <w:pStyle w:val="Prrafodelista"/>
-        <w:spacing w:after="0"/>
+        <w:spacing w:after="0" w:line="240" w:lineRule="auto"/>
         <w:ind w:left="360"/>
         <w:jc w:val="both"/>
         <w:rPr>
@@ -359,7 +345,7 @@
           <w:ilvl w:val="0"/>
           <w:numId w:val="1"/>
         </w:numPr>
-        <w:spacing w:after="0"/>
+        <w:spacing w:after="0" w:line="240" w:lineRule="auto"/>
         <w:jc w:val="both"/>
         <w:rPr>
           <w:rFonts w:ascii="Dax-Regular" w:hAnsi="Dax-Regular"/>
@@ -373,7 +359,6 @@
         </w:rPr>
         <w:t xml:space="preserve">¿Cómo se almacenan los datos de </w:t>
       </w:r>
-      <w:proofErr w:type="spellStart"/>
       <w:r>
         <w:rPr>
           <w:rFonts w:ascii="Dax-Regular" w:hAnsi="Dax-Regular"/>
@@ -383,7 +368,6 @@
         </w:rPr>
         <w:t>GoodReads</w:t>
       </w:r>
-      <w:proofErr w:type="spellEnd"/>
       <w:r>
         <w:rPr>
           <w:rFonts w:ascii="Dax-Regular" w:hAnsi="Dax-Regular"/>
@@ -410,8 +394,125 @@
     </w:p>
     <w:p>
       <w:pPr>
+        <w:spacing w:after="0" w:line="240" w:lineRule="auto"/>
+        <w:jc w:val="both"/>
+        <w:rPr>
+          <w:rFonts w:ascii="Dax-Regular" w:hAnsi="Dax-Regular"/>
+          <w:lang w:val="es-419"/>
+        </w:rPr>
+      </w:pPr>
+    </w:p>
+    <w:p>
+      <w:pPr>
         <w:pStyle w:val="Prrafodelista"/>
-        <w:spacing w:after="0"/>
+        <w:numPr>
+          <w:ilvl w:val="0"/>
+          <w:numId w:val="4"/>
+        </w:numPr>
+        <w:spacing w:after="0" w:line="240" w:lineRule="auto"/>
+        <w:jc w:val="both"/>
+        <w:rPr>
+          <w:rFonts w:ascii="Dax-Regular" w:hAnsi="Dax-Regular"/>
+          <w:lang w:val="es-419"/>
+        </w:rPr>
+      </w:pPr>
+      <w:r>
+        <w:rPr>
+          <w:rFonts w:ascii="Dax-Regular" w:hAnsi="Dax-Regular"/>
+          <w:lang w:val="es-419"/>
+        </w:rPr>
+        <w:t xml:space="preserve">Todos los datos se almacenan en un catálogo creado en </w:t>
+      </w:r>
+      <w:r>
+        <w:rPr>
+          <w:rFonts w:ascii="Dax-Regular" w:hAnsi="Dax-Regular"/>
+          <w:b/>
+          <w:bCs/>
+          <w:lang w:val="es-419"/>
+        </w:rPr>
+        <w:t>newCatalog()</w:t>
+      </w:r>
+      <w:r>
+        <w:rPr>
+          <w:rFonts w:ascii="Dax-Regular" w:hAnsi="Dax-Regular"/>
+          <w:lang w:val="es-419"/>
+        </w:rPr>
+        <w:t xml:space="preserve">, después de que se ejecuta esta función se agrega información mediante </w:t>
+      </w:r>
+      <w:r>
+        <w:rPr>
+          <w:rFonts w:ascii="Dax-Regular" w:hAnsi="Dax-Regular"/>
+          <w:b/>
+          <w:bCs/>
+          <w:lang w:val="es-419"/>
+        </w:rPr>
+        <w:t>load(books, tags, booktags)</w:t>
+      </w:r>
+      <w:r>
+        <w:rPr>
+          <w:rFonts w:ascii="Dax-Regular" w:hAnsi="Dax-Regular"/>
+          <w:lang w:val="es-419"/>
+        </w:rPr>
+        <w:t xml:space="preserve"> las cuales leen el archivo </w:t>
+      </w:r>
+      <w:r>
+        <w:rPr>
+          <w:rFonts w:ascii="Dax-Regular" w:hAnsi="Dax-Regular"/>
+          <w:lang w:val="es-419"/>
+        </w:rPr>
+        <w:t>CSV</w:t>
+      </w:r>
+      <w:r>
+        <w:rPr>
+          <w:rFonts w:ascii="Dax-Regular" w:hAnsi="Dax-Regular"/>
+          <w:lang w:val="es-419"/>
+        </w:rPr>
+        <w:t xml:space="preserve"> y llaman a </w:t>
+      </w:r>
+      <w:r>
+        <w:rPr>
+          <w:rFonts w:ascii="Dax-Regular" w:hAnsi="Dax-Regular"/>
+          <w:b/>
+          <w:bCs/>
+          <w:lang w:val="es-419"/>
+        </w:rPr>
+        <w:t>add</w:t>
+      </w:r>
+      <w:r>
+        <w:rPr>
+          <w:rFonts w:ascii="Dax-Regular" w:hAnsi="Dax-Regular"/>
+          <w:b/>
+          <w:bCs/>
+          <w:lang w:val="es-419"/>
+        </w:rPr>
+        <w:t>(books, tags, booktags)</w:t>
+      </w:r>
+      <w:r>
+        <w:rPr>
+          <w:rFonts w:ascii="Dax-Regular" w:hAnsi="Dax-Regular"/>
+          <w:lang w:val="es-419"/>
+        </w:rPr>
+        <w:t xml:space="preserve"> para añadirlo al </w:t>
+      </w:r>
+      <w:r>
+        <w:rPr>
+          <w:rFonts w:ascii="Dax-Regular" w:hAnsi="Dax-Regular"/>
+          <w:lang w:val="es-419"/>
+        </w:rPr>
+        <w:t>catálogo</w:t>
+      </w:r>
+      <w:r>
+        <w:rPr>
+          <w:rFonts w:ascii="Dax-Regular" w:hAnsi="Dax-Regular"/>
+          <w:lang w:val="es-419"/>
+        </w:rPr>
+        <w:t>.</w:t>
+      </w:r>
+    </w:p>
+    <w:p>
+      <w:pPr>
+        <w:pStyle w:val="Prrafodelista"/>
+        <w:spacing w:after="0" w:line="240" w:lineRule="auto"/>
         <w:ind w:left="360"/>
         <w:jc w:val="both"/>
         <w:rPr>
@@ -427,7 +528,7 @@
           <w:ilvl w:val="0"/>
           <w:numId w:val="1"/>
         </w:numPr>
-        <w:spacing w:after="0"/>
+        <w:spacing w:after="0" w:line="240" w:lineRule="auto"/>
         <w:jc w:val="both"/>
         <w:rPr>
           <w:rFonts w:ascii="Dax-Regular" w:hAnsi="Dax-Regular"/>
@@ -440,22 +541,6 @@
           <w:lang w:val="es-419"/>
         </w:rPr>
         <w:t xml:space="preserve">¿Cuáles son las funciones que comunican el </w:t>
-      </w:r>
-      <w:proofErr w:type="spellStart"/>
-      <w:r>
-        <w:rPr>
-          <w:rFonts w:ascii="Dax-Regular" w:hAnsi="Dax-Regular"/>
-          <w:lang w:val="es-419"/>
-        </w:rPr>
-        <w:t>el</w:t>
-      </w:r>
-      <w:proofErr w:type="spellEnd"/>
-      <w:r>
-        <w:rPr>
-          <w:rFonts w:ascii="Dax-Regular" w:hAnsi="Dax-Regular"/>
-          <w:lang w:val="es-419"/>
-        </w:rPr>
-        <w:t xml:space="preserve"> </w:t>
       </w:r>
       <w:r>
         <w:rPr>
@@ -489,6 +574,64 @@
         </w:rPr>
         <w:t>?</w:t>
       </w:r>
+    </w:p>
+    <w:p>
+      <w:pPr>
+        <w:spacing w:after="0" w:line="240" w:lineRule="auto"/>
+        <w:jc w:val="both"/>
+        <w:rPr>
+          <w:rFonts w:ascii="Dax-Regular" w:hAnsi="Dax-Regular"/>
+          <w:lang w:val="es-419"/>
+        </w:rPr>
+      </w:pPr>
+    </w:p>
+    <w:p>
+      <w:pPr>
+        <w:pStyle w:val="Prrafodelista"/>
+        <w:numPr>
+          <w:ilvl w:val="0"/>
+          <w:numId w:val="4"/>
+        </w:numPr>
+        <w:spacing w:after="0" w:line="240" w:lineRule="auto"/>
+        <w:jc w:val="both"/>
+        <w:rPr>
+          <w:rFonts w:ascii="Dax-Regular" w:hAnsi="Dax-Regular"/>
+          <w:lang w:val="es-419"/>
+        </w:rPr>
+      </w:pPr>
+      <w:r>
+        <w:rPr>
+          <w:rFonts w:ascii="Dax-Regular" w:hAnsi="Dax-Regular"/>
+          <w:lang w:val="es-419"/>
+        </w:rPr>
+        <w:t xml:space="preserve">View y model se comunican mediante las funciones en controller, cuando el usuario inicia cualquier opción del menú principal este llama a las funciones de controller para que se complete el proceso. Por ejemplo, en la opción 1 se utiliza </w:t>
+      </w:r>
+      <w:r>
+        <w:rPr>
+          <w:rFonts w:ascii="Dax-Regular" w:hAnsi="Dax-Regular"/>
+          <w:b/>
+          <w:bCs/>
+          <w:lang w:val="es-419"/>
+        </w:rPr>
+        <w:t>loadData()</w:t>
+      </w:r>
+      <w:r>
+        <w:rPr>
+          <w:rFonts w:ascii="Dax-Regular" w:hAnsi="Dax-Regular"/>
+          <w:lang w:val="es-419"/>
+        </w:rPr>
+        <w:t xml:space="preserve"> en controller para iniciar el proceso de crear el catálogo.  </w:t>
+      </w:r>
+    </w:p>
+    <w:p>
+      <w:pPr>
+        <w:spacing w:after="0" w:line="240" w:lineRule="auto"/>
+        <w:jc w:val="both"/>
+        <w:rPr>
+          <w:rFonts w:ascii="Dax-Regular" w:hAnsi="Dax-Regular"/>
+          <w:lang w:val="es-419"/>
+        </w:rPr>
+      </w:pPr>
     </w:p>
     <w:p>
       <w:pPr>
@@ -497,6 +640,7 @@
           <w:ilvl w:val="0"/>
           <w:numId w:val="1"/>
         </w:numPr>
+        <w:spacing w:line="240" w:lineRule="auto"/>
         <w:jc w:val="both"/>
         <w:rPr>
           <w:rFonts w:ascii="Dax-Regular" w:hAnsi="Dax-Regular"/>
@@ -510,6 +654,133 @@
         </w:rPr>
         <w:t>¿Cómo se crea una lista?</w:t>
       </w:r>
+    </w:p>
+    <w:p>
+      <w:pPr>
+        <w:spacing w:line="240" w:lineRule="auto"/>
+        <w:jc w:val="both"/>
+        <w:rPr>
+          <w:rFonts w:ascii="Dax-Regular" w:hAnsi="Dax-Regular"/>
+          <w:lang w:val="es-419"/>
+        </w:rPr>
+      </w:pPr>
+    </w:p>
+    <w:p>
+      <w:pPr>
+        <w:pStyle w:val="Prrafodelista"/>
+        <w:numPr>
+          <w:ilvl w:val="0"/>
+          <w:numId w:val="4"/>
+        </w:numPr>
+        <w:spacing w:line="240" w:lineRule="auto"/>
+        <w:jc w:val="both"/>
+        <w:rPr>
+          <w:rFonts w:ascii="Dax-Regular" w:hAnsi="Dax-Regular"/>
+          <w:lang w:val="es-419"/>
+        </w:rPr>
+      </w:pPr>
+      <w:r>
+        <w:rPr>
+          <w:rFonts w:ascii="Dax-Regular" w:hAnsi="Dax-Regular"/>
+          <w:lang w:val="es-419"/>
+        </w:rPr>
+        <w:t xml:space="preserve">Una lista se crea mediante </w:t>
+      </w:r>
+      <w:r>
+        <w:rPr>
+          <w:rFonts w:ascii="Dax-Regular" w:hAnsi="Dax-Regular"/>
+          <w:b/>
+          <w:bCs/>
+          <w:lang w:val="es-419"/>
+        </w:rPr>
+        <w:t>newList(…)</w:t>
+      </w:r>
+      <w:r>
+        <w:rPr>
+          <w:rFonts w:ascii="Dax-Regular" w:hAnsi="Dax-Regular"/>
+          <w:lang w:val="es-419"/>
+        </w:rPr>
+        <w:t xml:space="preserve"> en donde se explica: la estructura, la función de comparación, la llave, el nombre y un separador</w:t>
+      </w:r>
+      <w:r>
+        <w:rPr>
+          <w:rFonts w:ascii="Dax-Regular" w:hAnsi="Dax-Regular"/>
+          <w:lang w:val="es-419"/>
+        </w:rPr>
+        <w:t>. E</w:t>
+      </w:r>
+      <w:r>
+        <w:rPr>
+          <w:rFonts w:ascii="Dax-Regular" w:hAnsi="Dax-Regular"/>
+          <w:lang w:val="es-419"/>
+        </w:rPr>
+        <w:t xml:space="preserve">sta información se lleva a </w:t>
+      </w:r>
+      <w:r>
+        <w:rPr>
+          <w:rFonts w:ascii="Dax-Regular" w:hAnsi="Dax-Regular"/>
+          <w:b/>
+          <w:bCs/>
+          <w:lang w:val="es-419"/>
+        </w:rPr>
+        <w:t>lt.newlist(…)</w:t>
+      </w:r>
+      <w:r>
+        <w:rPr>
+          <w:rFonts w:ascii="Dax-Regular" w:hAnsi="Dax-Regular"/>
+          <w:lang w:val="es-419"/>
+        </w:rPr>
+        <w:t xml:space="preserve"> donde dependiendo de la estructura que se elija se va a </w:t>
+      </w:r>
+      <w:r>
+        <w:rPr>
+          <w:rFonts w:ascii="Dax-Regular" w:hAnsi="Dax-Regular"/>
+          <w:b/>
+          <w:bCs/>
+          <w:lang w:val="es-419"/>
+        </w:rPr>
+        <w:t>alt</w:t>
+      </w:r>
+      <w:r>
+        <w:rPr>
+          <w:rFonts w:ascii="Dax-Regular" w:hAnsi="Dax-Regular"/>
+          <w:lang w:val="es-419"/>
+        </w:rPr>
+        <w:t xml:space="preserve"> o </w:t>
+      </w:r>
+      <w:r>
+        <w:rPr>
+          <w:rFonts w:ascii="Dax-Regular" w:hAnsi="Dax-Regular"/>
+          <w:b/>
+          <w:bCs/>
+          <w:lang w:val="es-419"/>
+        </w:rPr>
+        <w:t>slt</w:t>
+      </w:r>
+      <w:r>
+        <w:rPr>
+          <w:rFonts w:ascii="Dax-Regular" w:hAnsi="Dax-Regular"/>
+          <w:lang w:val="es-419"/>
+        </w:rPr>
+        <w:t xml:space="preserve"> para crear la lista</w:t>
+      </w:r>
+      <w:r>
+        <w:rPr>
+          <w:rFonts w:ascii="Dax-Regular" w:hAnsi="Dax-Regular"/>
+          <w:lang w:val="es-419"/>
+        </w:rPr>
+        <w:t xml:space="preserve"> con sus parámetros específicos.</w:t>
+      </w:r>
+    </w:p>
+    <w:p>
+      <w:pPr>
+        <w:spacing w:line="240" w:lineRule="auto"/>
+        <w:jc w:val="both"/>
+        <w:rPr>
+          <w:rFonts w:ascii="Dax-Regular" w:hAnsi="Dax-Regular"/>
+          <w:lang w:val="es-419"/>
+        </w:rPr>
+      </w:pPr>
     </w:p>
     <w:p>
       <w:pPr>
@@ -518,6 +789,7 @@
           <w:ilvl w:val="0"/>
           <w:numId w:val="1"/>
         </w:numPr>
+        <w:spacing w:line="240" w:lineRule="auto"/>
         <w:jc w:val="both"/>
         <w:rPr>
           <w:rFonts w:ascii="Dax-Regular" w:hAnsi="Dax-Regular"/>
@@ -531,7 +803,6 @@
         </w:rPr>
         <w:t xml:space="preserve">¿Qué hace el parámetro </w:t>
       </w:r>
-      <w:proofErr w:type="spellStart"/>
       <w:r>
         <w:rPr>
           <w:rFonts w:ascii="Consolas" w:hAnsi="Consolas"/>
@@ -539,37 +810,7 @@
           <w:iCs/>
           <w:lang w:val="es-419"/>
         </w:rPr>
-        <w:t>cmpfunction</w:t>
-      </w:r>
-      <w:proofErr w:type="spellEnd"/>
-      <w:r>
-        <w:rPr>
-          <w:rFonts w:ascii="Consolas" w:hAnsi="Consolas"/>
-          <w:b/>
-          <w:iCs/>
-          <w:lang w:val="es-419"/>
-        </w:rPr>
-        <w:t>=</w:t>
-      </w:r>
-      <w:proofErr w:type="spellStart"/>
-      <w:r>
-        <w:rPr>
-          <w:rFonts w:ascii="Consolas" w:hAnsi="Consolas"/>
-          <w:b/>
-          <w:iCs/>
-          <w:lang w:val="es-419"/>
-        </w:rPr>
-        <w:t>None</w:t>
-      </w:r>
-      <w:proofErr w:type="spellEnd"/>
-      <w:r>
-        <w:rPr>
-          <w:rFonts w:ascii="Consolas" w:hAnsi="Consolas"/>
-          <w:b/>
-          <w:iCs/>
-          <w:lang w:val="es-419"/>
-        </w:rPr>
-        <w:t xml:space="preserve"> </w:t>
+        <w:t xml:space="preserve">cmpfunction=None </w:t>
       </w:r>
       <w:r>
         <w:rPr>
@@ -578,8 +819,6 @@
         </w:rPr>
         <w:t xml:space="preserve">en la función </w:t>
       </w:r>
-      <w:proofErr w:type="spellStart"/>
-      <w:proofErr w:type="gramStart"/>
       <w:r>
         <w:rPr>
           <w:rFonts w:ascii="Consolas" w:hAnsi="Consolas"/>
@@ -587,27 +826,7 @@
           <w:bCs/>
           <w:lang w:val="es-419"/>
         </w:rPr>
-        <w:t>newList</w:t>
-      </w:r>
-      <w:proofErr w:type="spellEnd"/>
-      <w:r>
-        <w:rPr>
-          <w:rFonts w:ascii="Consolas" w:hAnsi="Consolas"/>
-          <w:b/>
-          <w:bCs/>
-          <w:lang w:val="es-419"/>
-        </w:rPr>
-        <w:t>(</w:t>
-      </w:r>
-      <w:proofErr w:type="gramEnd"/>
-      <w:r>
-        <w:rPr>
-          <w:rFonts w:ascii="Consolas" w:hAnsi="Consolas"/>
-          <w:b/>
-          <w:bCs/>
-          <w:lang w:val="es-419"/>
-        </w:rPr>
-        <w:t>)</w:t>
+        <w:t>newList()</w:t>
       </w:r>
       <w:r>
         <w:rPr>
@@ -616,6 +835,48 @@
         </w:rPr>
         <w:t>?</w:t>
       </w:r>
+    </w:p>
+    <w:p>
+      <w:pPr>
+        <w:spacing w:line="240" w:lineRule="auto"/>
+        <w:jc w:val="both"/>
+        <w:rPr>
+          <w:rFonts w:ascii="Dax-Regular" w:hAnsi="Dax-Regular"/>
+          <w:lang w:val="es-419"/>
+        </w:rPr>
+      </w:pPr>
+    </w:p>
+    <w:p>
+      <w:pPr>
+        <w:pStyle w:val="Prrafodelista"/>
+        <w:numPr>
+          <w:ilvl w:val="0"/>
+          <w:numId w:val="4"/>
+        </w:numPr>
+        <w:spacing w:line="240" w:lineRule="auto"/>
+        <w:jc w:val="both"/>
+        <w:rPr>
+          <w:rFonts w:ascii="Dax-Regular" w:hAnsi="Dax-Regular"/>
+          <w:lang w:val="es-419"/>
+        </w:rPr>
+      </w:pPr>
+      <w:r>
+        <w:rPr>
+          <w:rFonts w:ascii="Dax-Regular" w:hAnsi="Dax-Regular"/>
+          <w:lang w:val="es-419"/>
+        </w:rPr>
+        <w:t xml:space="preserve">Este parámetro se utiliza para definir una función que compare los elementos de la lista facilitando el orden de esta, en el caso que no se defina nada se utiliza None. </w:t>
+      </w:r>
+    </w:p>
+    <w:p>
+      <w:pPr>
+        <w:spacing w:line="240" w:lineRule="auto"/>
+        <w:jc w:val="both"/>
+        <w:rPr>
+          <w:rFonts w:ascii="Dax-Regular" w:hAnsi="Dax-Regular"/>
+          <w:lang w:val="es-419"/>
+        </w:rPr>
+      </w:pPr>
     </w:p>
     <w:p>
       <w:pPr>
@@ -624,37 +885,20 @@
           <w:ilvl w:val="0"/>
           <w:numId w:val="1"/>
         </w:numPr>
-        <w:jc w:val="both"/>
-        <w:rPr>
-          <w:rFonts w:ascii="Dax-Regular" w:hAnsi="Dax-Regular"/>
-          <w:lang w:val="es-419"/>
-        </w:rPr>
-      </w:pPr>
-      <w:r>
-        <w:rPr>
-          <w:rFonts w:ascii="Dax-Regular" w:hAnsi="Dax-Regular"/>
-          <w:lang w:val="es-419"/>
-        </w:rPr>
-        <w:t xml:space="preserve">¿Qué hace la </w:t>
-      </w:r>
-      <w:proofErr w:type="spellStart"/>
-      <w:r>
-        <w:rPr>
-          <w:rFonts w:ascii="Dax-Regular" w:hAnsi="Dax-Regular"/>
-          <w:lang w:val="es-419"/>
-        </w:rPr>
-        <w:t>funció</w:t>
-      </w:r>
-      <w:proofErr w:type="spellEnd"/>
-      <w:r>
-        <w:rPr>
-          <w:rFonts w:ascii="Dax-Regular" w:hAnsi="Dax-Regular"/>
-          <w:lang w:val="es-419"/>
-        </w:rPr>
-        <w:t xml:space="preserve"> </w:t>
-      </w:r>
-      <w:proofErr w:type="spellStart"/>
-      <w:proofErr w:type="gramStart"/>
+        <w:spacing w:line="240" w:lineRule="auto"/>
+        <w:jc w:val="both"/>
+        <w:rPr>
+          <w:rFonts w:ascii="Dax-Regular" w:hAnsi="Dax-Regular"/>
+          <w:lang w:val="es-419"/>
+        </w:rPr>
+      </w:pPr>
+      <w:r>
+        <w:rPr>
+          <w:rFonts w:ascii="Dax-Regular" w:hAnsi="Dax-Regular"/>
+          <w:lang w:val="es-419"/>
+        </w:rPr>
+        <w:t xml:space="preserve">¿Qué hace la funció </w:t>
+      </w:r>
       <w:r>
         <w:rPr>
           <w:rFonts w:ascii="Consolas" w:hAnsi="Consolas"/>
@@ -662,35 +906,119 @@
           <w:iCs/>
           <w:lang w:val="es-419"/>
         </w:rPr>
-        <w:t>addLast</w:t>
-      </w:r>
-      <w:proofErr w:type="spellEnd"/>
-      <w:r>
-        <w:rPr>
-          <w:rFonts w:ascii="Consolas" w:hAnsi="Consolas"/>
+        <w:t>addLast()</w:t>
+      </w:r>
+      <w:r>
+        <w:rPr>
+          <w:rFonts w:ascii="Dax-Regular" w:hAnsi="Dax-Regular"/>
+          <w:lang w:val="es-419"/>
+        </w:rPr>
+        <w:t>?</w:t>
+      </w:r>
+    </w:p>
+    <w:p>
+      <w:pPr>
+        <w:spacing w:line="240" w:lineRule="auto"/>
+        <w:jc w:val="both"/>
+        <w:rPr>
+          <w:rFonts w:ascii="Dax-Regular" w:hAnsi="Dax-Regular"/>
+          <w:lang w:val="es-419"/>
+        </w:rPr>
+      </w:pPr>
+    </w:p>
+    <w:p>
+      <w:pPr>
+        <w:pStyle w:val="Prrafodelista"/>
+        <w:numPr>
+          <w:ilvl w:val="0"/>
+          <w:numId w:val="4"/>
+        </w:numPr>
+        <w:spacing w:line="240" w:lineRule="auto"/>
+        <w:jc w:val="both"/>
+        <w:rPr>
+          <w:rFonts w:ascii="Dax-Regular" w:hAnsi="Dax-Regular"/>
+          <w:lang w:val="es-419"/>
+        </w:rPr>
+      </w:pPr>
+      <w:r>
+        <w:rPr>
+          <w:rFonts w:ascii="Dax-Regular" w:hAnsi="Dax-Regular"/>
+          <w:lang w:val="es-419"/>
+        </w:rPr>
+        <w:t xml:space="preserve">Esta función utiliza un sistema parecido a </w:t>
+      </w:r>
+      <w:r>
+        <w:rPr>
+          <w:rFonts w:ascii="Dax-Regular" w:hAnsi="Dax-Regular"/>
           <w:b/>
-          <w:iCs/>
-          <w:lang w:val="es-419"/>
-        </w:rPr>
-        <w:t>(</w:t>
-      </w:r>
-      <w:proofErr w:type="gramEnd"/>
-      <w:r>
-        <w:rPr>
-          <w:rFonts w:ascii="Consolas" w:hAnsi="Consolas"/>
+          <w:bCs/>
+          <w:lang w:val="es-419"/>
+        </w:rPr>
+        <w:t>newList()</w:t>
+      </w:r>
+      <w:r>
+        <w:rPr>
+          <w:rFonts w:ascii="Dax-Regular" w:hAnsi="Dax-Regular"/>
+          <w:lang w:val="es-419"/>
+        </w:rPr>
+        <w:t xml:space="preserve"> en donde el list.py se agrega la información, en liststructure.py se define que tipo de lista es y según eso se </w:t>
+      </w:r>
+      <w:r>
+        <w:rPr>
+          <w:rFonts w:ascii="Dax-Regular" w:hAnsi="Dax-Regular"/>
+          <w:lang w:val="es-419"/>
+        </w:rPr>
+        <w:t xml:space="preserve">va a </w:t>
+      </w:r>
+      <w:r>
+        <w:rPr>
+          <w:rFonts w:ascii="Dax-Regular" w:hAnsi="Dax-Regular"/>
           <w:b/>
-          <w:iCs/>
-          <w:lang w:val="es-419"/>
-        </w:rPr>
-        <w:t>)</w:t>
-      </w:r>
-      <w:r>
-        <w:rPr>
-          <w:rFonts w:ascii="Dax-Regular" w:hAnsi="Dax-Regular"/>
-          <w:lang w:val="es-419"/>
-        </w:rPr>
-        <w:t>?</w:t>
-      </w:r>
+          <w:bCs/>
+          <w:lang w:val="es-419"/>
+        </w:rPr>
+        <w:t>alt</w:t>
+      </w:r>
+      <w:r>
+        <w:rPr>
+          <w:rFonts w:ascii="Dax-Regular" w:hAnsi="Dax-Regular"/>
+          <w:lang w:val="es-419"/>
+        </w:rPr>
+        <w:t xml:space="preserve"> o </w:t>
+      </w:r>
+      <w:r>
+        <w:rPr>
+          <w:rFonts w:ascii="Dax-Regular" w:hAnsi="Dax-Regular"/>
+          <w:b/>
+          <w:bCs/>
+          <w:lang w:val="es-419"/>
+        </w:rPr>
+        <w:t>slt</w:t>
+      </w:r>
+      <w:r>
+        <w:rPr>
+          <w:rFonts w:ascii="Dax-Regular" w:hAnsi="Dax-Regular"/>
+          <w:lang w:val="es-419"/>
+        </w:rPr>
+        <w:t xml:space="preserve"> para </w:t>
+      </w:r>
+      <w:r>
+        <w:rPr>
+          <w:rFonts w:ascii="Dax-Regular" w:hAnsi="Dax-Regular"/>
+          <w:lang w:val="es-419"/>
+        </w:rPr>
+        <w:t>añadir el elemento sea por append o por un nuevo nodo.</w:t>
+      </w:r>
+    </w:p>
+    <w:p>
+      <w:pPr>
+        <w:spacing w:line="240" w:lineRule="auto"/>
+        <w:jc w:val="both"/>
+        <w:rPr>
+          <w:rFonts w:ascii="Dax-Regular" w:hAnsi="Dax-Regular"/>
+          <w:lang w:val="es-419"/>
+        </w:rPr>
+      </w:pPr>
     </w:p>
     <w:p>
       <w:pPr>
@@ -699,6 +1027,7 @@
           <w:ilvl w:val="0"/>
           <w:numId w:val="1"/>
         </w:numPr>
+        <w:spacing w:line="240" w:lineRule="auto"/>
         <w:jc w:val="both"/>
         <w:rPr>
           <w:rFonts w:ascii="Dax-Regular" w:hAnsi="Dax-Regular"/>
@@ -712,8 +1041,6 @@
         </w:rPr>
         <w:t xml:space="preserve">¿Qué hace la función </w:t>
       </w:r>
-      <w:proofErr w:type="spellStart"/>
-      <w:proofErr w:type="gramStart"/>
       <w:r>
         <w:rPr>
           <w:rFonts w:ascii="Consolas" w:hAnsi="Consolas"/>
@@ -721,27 +1048,7 @@
           <w:iCs/>
           <w:lang w:val="es-419"/>
         </w:rPr>
-        <w:t>getElement</w:t>
-      </w:r>
-      <w:proofErr w:type="spellEnd"/>
-      <w:r>
-        <w:rPr>
-          <w:rFonts w:ascii="Consolas" w:hAnsi="Consolas"/>
-          <w:b/>
-          <w:iCs/>
-          <w:lang w:val="es-419"/>
-        </w:rPr>
-        <w:t>(</w:t>
-      </w:r>
-      <w:proofErr w:type="gramEnd"/>
-      <w:r>
-        <w:rPr>
-          <w:rFonts w:ascii="Consolas" w:hAnsi="Consolas"/>
-          <w:b/>
-          <w:iCs/>
-          <w:lang w:val="es-419"/>
-        </w:rPr>
-        <w:t>)</w:t>
+        <w:t>getElement()</w:t>
       </w:r>
       <w:r>
         <w:rPr>
@@ -758,6 +1065,7 @@
           <w:ilvl w:val="0"/>
           <w:numId w:val="1"/>
         </w:numPr>
+        <w:spacing w:line="240" w:lineRule="auto"/>
         <w:jc w:val="both"/>
         <w:rPr>
           <w:rFonts w:ascii="Dax-Regular" w:hAnsi="Dax-Regular"/>
@@ -771,8 +1079,6 @@
         </w:rPr>
         <w:t xml:space="preserve">¿Qué hace la función </w:t>
       </w:r>
-      <w:proofErr w:type="spellStart"/>
-      <w:proofErr w:type="gramStart"/>
       <w:r>
         <w:rPr>
           <w:rFonts w:ascii="Consolas" w:hAnsi="Consolas"/>
@@ -780,27 +1086,7 @@
           <w:iCs/>
           <w:lang w:val="es-419"/>
         </w:rPr>
-        <w:t>subList</w:t>
-      </w:r>
-      <w:proofErr w:type="spellEnd"/>
-      <w:r>
-        <w:rPr>
-          <w:rFonts w:ascii="Consolas" w:hAnsi="Consolas"/>
-          <w:b/>
-          <w:iCs/>
-          <w:lang w:val="es-419"/>
-        </w:rPr>
-        <w:t>(</w:t>
-      </w:r>
-      <w:proofErr w:type="gramEnd"/>
-      <w:r>
-        <w:rPr>
-          <w:rFonts w:ascii="Consolas" w:hAnsi="Consolas"/>
-          <w:b/>
-          <w:iCs/>
-          <w:lang w:val="es-419"/>
-        </w:rPr>
-        <w:t>)</w:t>
+        <w:t>subList()</w:t>
       </w:r>
       <w:r>
         <w:rPr>
@@ -817,6 +1103,7 @@
           <w:ilvl w:val="0"/>
           <w:numId w:val="1"/>
         </w:numPr>
+        <w:spacing w:line="240" w:lineRule="auto"/>
         <w:jc w:val="both"/>
         <w:rPr>
           <w:rFonts w:ascii="Dax-Regular" w:hAnsi="Dax-Regular"/>
@@ -853,27 +1140,7 @@
           <w:bCs/>
           <w:lang w:val="es-419"/>
         </w:rPr>
-        <w:t>“</w:t>
-      </w:r>
-      <w:proofErr w:type="gramStart"/>
-      <w:r>
-        <w:rPr>
-          <w:rFonts w:ascii="Consolas" w:hAnsi="Consolas"/>
-          <w:b/>
-          <w:bCs/>
-          <w:lang w:val="es-419"/>
-        </w:rPr>
-        <w:t>SINGLE</w:t>
-      </w:r>
-      <w:proofErr w:type="gramEnd"/>
-      <w:r>
-        <w:rPr>
-          <w:rFonts w:ascii="Consolas" w:hAnsi="Consolas"/>
-          <w:b/>
-          <w:bCs/>
-          <w:lang w:val="es-419"/>
-        </w:rPr>
-        <w:t>_LINKED”</w:t>
+        <w:t>“SINGLE_LINKED”</w:t>
       </w:r>
       <w:r>
         <w:rPr>
@@ -903,6 +1170,119 @@
 <file path=word/numbering.xml><?xml version="1.0" encoding="utf-8"?>
 <w:numbering xmlns:wpc="http://schemas.microsoft.com/office/word/2010/wordprocessingCanvas" xmlns:cx="http://schemas.microsoft.com/office/drawing/2014/chartex" xmlns:cx1="http://schemas.microsoft.com/office/drawing/2015/9/8/chartex" xmlns:cx2="http://schemas.microsoft.com/office/drawing/2015/10/21/chartex" xmlns:cx3="http://schemas.microsoft.com/office/drawing/2016/5/9/chartex" xmlns:cx4="http://schemas.microsoft.com/office/drawing/2016/5/10/chartex" xmlns:cx5="http://schemas.microsoft.com/office/drawing/2016/5/11/chartex" xmlns:cx6="http://schemas.microsoft.com/office/drawing/2016/5/12/chartex" xmlns:cx7="http://schemas.microsoft.com/office/drawing/2016/5/13/chartex" xmlns:cx8="http://schemas.microsoft.com/office/drawing/2016/5/14/chartex" xmlns:mc="http://schemas.openxmlformats.org/markup-compatibility/2006" xmlns:aink="http://schemas.microsoft.com/office/drawing/2016/ink" xmlns:am3d="http://schemas.microsoft.com/office/drawing/2017/model3d" xmlns:o="urn:schemas-microsoft-com:office:office" xmlns:r="http://schemas.openxmlformats.org/officeDocument/2006/relationships" xmlns:m="http://schemas.openxmlformats.org/officeDocument/2006/math" xmlns:v="urn:schemas-microsoft-com:vml" xmlns:wp14="http://schemas.microsoft.com/office/word/2010/wordprocessingDrawing" xmlns:wp="http://schemas.openxmlformats.org/drawingml/2006/wordprocessingDrawing" xmlns:w10="urn:schemas-microsoft-com:office:word" xmlns:w="http://schemas.openxmlformats.org/wordprocessingml/2006/main" xmlns:w14="http://schemas.microsoft.com/office/word/2010/wordml" xmlns:w15="http://schemas.microsoft.com/office/word/2012/wordml" xmlns:w16cex="http://schemas.microsoft.com/office/word/2018/wordml/cex" xmlns:w16cid="http://schemas.microsoft.com/office/word/2016/wordml/cid" xmlns:w16="http://schemas.microsoft.com/office/word/2018/wordml" xmlns:w16sdtdh="http://schemas.microsoft.com/office/word/2020/wordml/sdtdatahash" xmlns:w16se="http://schemas.microsoft.com/office/word/2015/wordml/symex" xmlns:wpg="http://schemas.microsoft.com/office/word/2010/wordprocessingGroup" xmlns:wpi="http://schemas.microsoft.com/office/word/2010/wordprocessingInk" xmlns:wne="http://schemas.microsoft.com/office/word/2006/wordml" xmlns:wps="http://schemas.microsoft.com/office/word/2010/wordprocessingShape" mc:Ignorable="w14 w15 w16se w16cid w16 w16cex w16sdtdh wp14">
   <w:abstractNum w:abstractNumId="0" w15:restartNumberingAfterBreak="0">
+    <w:nsid w:val="079761A1"/>
+    <w:multiLevelType w:val="hybridMultilevel"/>
+    <w:tmpl w:val="77F6A830"/>
+    <w:lvl w:ilvl="0" w:tplc="240A0001">
+      <w:start w:val="1"/>
+      <w:numFmt w:val="bullet"/>
+      <w:lvlText w:val=""/>
+      <w:lvlJc w:val="left"/>
+      <w:pPr>
+        <w:ind w:left="720" w:hanging="360"/>
+      </w:pPr>
+      <w:rPr>
+        <w:rFonts w:ascii="Symbol" w:hAnsi="Symbol" w:hint="default"/>
+      </w:rPr>
+    </w:lvl>
+    <w:lvl w:ilvl="1" w:tplc="240A0003" w:tentative="1">
+      <w:start w:val="1"/>
+      <w:numFmt w:val="bullet"/>
+      <w:lvlText w:val="o"/>
+      <w:lvlJc w:val="left"/>
+      <w:pPr>
+        <w:ind w:left="1440" w:hanging="360"/>
+      </w:pPr>
+      <w:rPr>
+        <w:rFonts w:ascii="Courier New" w:hAnsi="Courier New" w:cs="Courier New" w:hint="default"/>
+      </w:rPr>
+    </w:lvl>
+    <w:lvl w:ilvl="2" w:tplc="240A0005" w:tentative="1">
+      <w:start w:val="1"/>
+      <w:numFmt w:val="bullet"/>
+      <w:lvlText w:val=""/>
+      <w:lvlJc w:val="left"/>
+      <w:pPr>
+        <w:ind w:left="2160" w:hanging="360"/>
+      </w:pPr>
+      <w:rPr>
+        <w:rFonts w:ascii="Wingdings" w:hAnsi="Wingdings" w:hint="default"/>
+      </w:rPr>
+    </w:lvl>
+    <w:lvl w:ilvl="3" w:tplc="240A0001" w:tentative="1">
+      <w:start w:val="1"/>
+      <w:numFmt w:val="bullet"/>
+      <w:lvlText w:val=""/>
+      <w:lvlJc w:val="left"/>
+      <w:pPr>
+        <w:ind w:left="2880" w:hanging="360"/>
+      </w:pPr>
+      <w:rPr>
+        <w:rFonts w:ascii="Symbol" w:hAnsi="Symbol" w:hint="default"/>
+      </w:rPr>
+    </w:lvl>
+    <w:lvl w:ilvl="4" w:tplc="240A0003" w:tentative="1">
+      <w:start w:val="1"/>
+      <w:numFmt w:val="bullet"/>
+      <w:lvlText w:val="o"/>
+      <w:lvlJc w:val="left"/>
+      <w:pPr>
+        <w:ind w:left="3600" w:hanging="360"/>
+      </w:pPr>
+      <w:rPr>
+        <w:rFonts w:ascii="Courier New" w:hAnsi="Courier New" w:cs="Courier New" w:hint="default"/>
+      </w:rPr>
+    </w:lvl>
+    <w:lvl w:ilvl="5" w:tplc="240A0005" w:tentative="1">
+      <w:start w:val="1"/>
+      <w:numFmt w:val="bullet"/>
+      <w:lvlText w:val=""/>
+      <w:lvlJc w:val="left"/>
+      <w:pPr>
+        <w:ind w:left="4320" w:hanging="360"/>
+      </w:pPr>
+      <w:rPr>
+        <w:rFonts w:ascii="Wingdings" w:hAnsi="Wingdings" w:hint="default"/>
+      </w:rPr>
+    </w:lvl>
+    <w:lvl w:ilvl="6" w:tplc="240A0001" w:tentative="1">
+      <w:start w:val="1"/>
+      <w:numFmt w:val="bullet"/>
+      <w:lvlText w:val=""/>
+      <w:lvlJc w:val="left"/>
+      <w:pPr>
+        <w:ind w:left="5040" w:hanging="360"/>
+      </w:pPr>
+      <w:rPr>
+        <w:rFonts w:ascii="Symbol" w:hAnsi="Symbol" w:hint="default"/>
+      </w:rPr>
+    </w:lvl>
+    <w:lvl w:ilvl="7" w:tplc="240A0003" w:tentative="1">
+      <w:start w:val="1"/>
+      <w:numFmt w:val="bullet"/>
+      <w:lvlText w:val="o"/>
+      <w:lvlJc w:val="left"/>
+      <w:pPr>
+        <w:ind w:left="5760" w:hanging="360"/>
+      </w:pPr>
+      <w:rPr>
+        <w:rFonts w:ascii="Courier New" w:hAnsi="Courier New" w:cs="Courier New" w:hint="default"/>
+      </w:rPr>
+    </w:lvl>
+    <w:lvl w:ilvl="8" w:tplc="240A0005" w:tentative="1">
+      <w:start w:val="1"/>
+      <w:numFmt w:val="bullet"/>
+      <w:lvlText w:val=""/>
+      <w:lvlJc w:val="left"/>
+      <w:pPr>
+        <w:ind w:left="6480" w:hanging="360"/>
+      </w:pPr>
+      <w:rPr>
+        <w:rFonts w:ascii="Wingdings" w:hAnsi="Wingdings" w:hint="default"/>
+      </w:rPr>
+    </w:lvl>
+  </w:abstractNum>
+  <w:abstractNum w:abstractNumId="1" w15:restartNumberingAfterBreak="0">
     <w:nsid w:val="332831D6"/>
     <w:multiLevelType w:val="hybridMultilevel"/>
     <w:tmpl w:val="12C694AC"/>
@@ -1015,7 +1395,7 @@
       </w:rPr>
     </w:lvl>
   </w:abstractNum>
-  <w:abstractNum w:abstractNumId="1" w15:restartNumberingAfterBreak="0">
+  <w:abstractNum w:abstractNumId="2" w15:restartNumberingAfterBreak="0">
     <w:nsid w:val="446D4DDB"/>
     <w:multiLevelType w:val="multilevel"/>
     <w:tmpl w:val="0409001D"/>
@@ -1128,11 +1508,130 @@
       </w:rPr>
     </w:lvl>
   </w:abstractNum>
+  <w:abstractNum w:abstractNumId="3" w15:restartNumberingAfterBreak="0">
+    <w:nsid w:val="712F5C68"/>
+    <w:multiLevelType w:val="hybridMultilevel"/>
+    <w:tmpl w:val="436C0506"/>
+    <w:lvl w:ilvl="0" w:tplc="240A0001">
+      <w:start w:val="1"/>
+      <w:numFmt w:val="bullet"/>
+      <w:lvlText w:val=""/>
+      <w:lvlJc w:val="left"/>
+      <w:pPr>
+        <w:ind w:left="1080" w:hanging="360"/>
+      </w:pPr>
+      <w:rPr>
+        <w:rFonts w:ascii="Symbol" w:hAnsi="Symbol" w:hint="default"/>
+      </w:rPr>
+    </w:lvl>
+    <w:lvl w:ilvl="1" w:tplc="240A0003" w:tentative="1">
+      <w:start w:val="1"/>
+      <w:numFmt w:val="bullet"/>
+      <w:lvlText w:val="o"/>
+      <w:lvlJc w:val="left"/>
+      <w:pPr>
+        <w:ind w:left="1800" w:hanging="360"/>
+      </w:pPr>
+      <w:rPr>
+        <w:rFonts w:ascii="Courier New" w:hAnsi="Courier New" w:cs="Courier New" w:hint="default"/>
+      </w:rPr>
+    </w:lvl>
+    <w:lvl w:ilvl="2" w:tplc="240A0005" w:tentative="1">
+      <w:start w:val="1"/>
+      <w:numFmt w:val="bullet"/>
+      <w:lvlText w:val=""/>
+      <w:lvlJc w:val="left"/>
+      <w:pPr>
+        <w:ind w:left="2520" w:hanging="360"/>
+      </w:pPr>
+      <w:rPr>
+        <w:rFonts w:ascii="Wingdings" w:hAnsi="Wingdings" w:hint="default"/>
+      </w:rPr>
+    </w:lvl>
+    <w:lvl w:ilvl="3" w:tplc="240A0001" w:tentative="1">
+      <w:start w:val="1"/>
+      <w:numFmt w:val="bullet"/>
+      <w:lvlText w:val=""/>
+      <w:lvlJc w:val="left"/>
+      <w:pPr>
+        <w:ind w:left="3240" w:hanging="360"/>
+      </w:pPr>
+      <w:rPr>
+        <w:rFonts w:ascii="Symbol" w:hAnsi="Symbol" w:hint="default"/>
+      </w:rPr>
+    </w:lvl>
+    <w:lvl w:ilvl="4" w:tplc="240A0003" w:tentative="1">
+      <w:start w:val="1"/>
+      <w:numFmt w:val="bullet"/>
+      <w:lvlText w:val="o"/>
+      <w:lvlJc w:val="left"/>
+      <w:pPr>
+        <w:ind w:left="3960" w:hanging="360"/>
+      </w:pPr>
+      <w:rPr>
+        <w:rFonts w:ascii="Courier New" w:hAnsi="Courier New" w:cs="Courier New" w:hint="default"/>
+      </w:rPr>
+    </w:lvl>
+    <w:lvl w:ilvl="5" w:tplc="240A0005" w:tentative="1">
+      <w:start w:val="1"/>
+      <w:numFmt w:val="bullet"/>
+      <w:lvlText w:val=""/>
+      <w:lvlJc w:val="left"/>
+      <w:pPr>
+        <w:ind w:left="4680" w:hanging="360"/>
+      </w:pPr>
+      <w:rPr>
+        <w:rFonts w:ascii="Wingdings" w:hAnsi="Wingdings" w:hint="default"/>
+      </w:rPr>
+    </w:lvl>
+    <w:lvl w:ilvl="6" w:tplc="240A0001" w:tentative="1">
+      <w:start w:val="1"/>
+      <w:numFmt w:val="bullet"/>
+      <w:lvlText w:val=""/>
+      <w:lvlJc w:val="left"/>
+      <w:pPr>
+        <w:ind w:left="5400" w:hanging="360"/>
+      </w:pPr>
+      <w:rPr>
+        <w:rFonts w:ascii="Symbol" w:hAnsi="Symbol" w:hint="default"/>
+      </w:rPr>
+    </w:lvl>
+    <w:lvl w:ilvl="7" w:tplc="240A0003" w:tentative="1">
+      <w:start w:val="1"/>
+      <w:numFmt w:val="bullet"/>
+      <w:lvlText w:val="o"/>
+      <w:lvlJc w:val="left"/>
+      <w:pPr>
+        <w:ind w:left="6120" w:hanging="360"/>
+      </w:pPr>
+      <w:rPr>
+        <w:rFonts w:ascii="Courier New" w:hAnsi="Courier New" w:cs="Courier New" w:hint="default"/>
+      </w:rPr>
+    </w:lvl>
+    <w:lvl w:ilvl="8" w:tplc="240A0005" w:tentative="1">
+      <w:start w:val="1"/>
+      <w:numFmt w:val="bullet"/>
+      <w:lvlText w:val=""/>
+      <w:lvlJc w:val="left"/>
+      <w:pPr>
+        <w:ind w:left="6840" w:hanging="360"/>
+      </w:pPr>
+      <w:rPr>
+        <w:rFonts w:ascii="Wingdings" w:hAnsi="Wingdings" w:hint="default"/>
+      </w:rPr>
+    </w:lvl>
+  </w:abstractNum>
   <w:num w:numId="1">
+    <w:abstractNumId w:val="2"/>
+  </w:num>
+  <w:num w:numId="2">
     <w:abstractNumId w:val="1"/>
   </w:num>
-  <w:num w:numId="2">
+  <w:num w:numId="3">
     <w:abstractNumId w:val="0"/>
+  </w:num>
+  <w:num w:numId="4">
+    <w:abstractNumId w:val="3"/>
   </w:num>
 </w:numbering>
 </file>

</xml_diff>